<commit_message>
Turtle in een nieuwe venster
</commit_message>
<xml_diff>
--- a/InstallatiehandleidingenVSC_github/2024_VSC_Python_GitHub_installeren.docx
+++ b/InstallatiehandleidingenVSC_github/2024_VSC_Python_GitHub_installeren.docx
@@ -1,6 +1,6 @@
 
 <file path=word/document.xml><?xml version="1.0" encoding="utf-8"?>
-<w:document xmlns:wpc="http://schemas.microsoft.com/office/word/2010/wordprocessingCanvas" xmlns:cx="http://schemas.microsoft.com/office/drawing/2014/chartex" xmlns:cx1="http://schemas.microsoft.com/office/drawing/2015/9/8/chartex" xmlns:cx2="http://schemas.microsoft.com/office/drawing/2015/10/21/chartex" xmlns:cx3="http://schemas.microsoft.com/office/drawing/2016/5/9/chartex" xmlns:cx4="http://schemas.microsoft.com/office/drawing/2016/5/10/chartex" xmlns:cx5="http://schemas.microsoft.com/office/drawing/2016/5/11/chartex" xmlns:cx6="http://schemas.microsoft.com/office/drawing/2016/5/12/chartex" xmlns:cx7="http://schemas.microsoft.com/office/drawing/2016/5/13/chartex" xmlns:cx8="http://schemas.microsoft.com/office/drawing/2016/5/14/chartex" xmlns:mc="http://schemas.openxmlformats.org/markup-compatibility/2006" xmlns:aink="http://schemas.microsoft.com/office/drawing/2016/ink" xmlns:am3d="http://schemas.microsoft.com/office/drawing/2017/model3d" xmlns:o="urn:schemas-microsoft-com:office:office" xmlns:oel="http://schemas.microsoft.com/office/2019/extlst" xmlns:r="http://schemas.openxmlformats.org/officeDocument/2006/relationships" xmlns:m="http://schemas.openxmlformats.org/officeDocument/2006/math" xmlns:v="urn:schemas-microsoft-com:vml" xmlns:wp14="http://schemas.microsoft.com/office/word/2010/wordprocessingDrawing" xmlns:wp="http://schemas.openxmlformats.org/drawingml/2006/wordprocessingDrawing" xmlns:w10="urn:schemas-microsoft-com:office:word" xmlns:w="http://schemas.openxmlformats.org/wordprocessingml/2006/main" xmlns:w14="http://schemas.microsoft.com/office/word/2010/wordml" xmlns:w15="http://schemas.microsoft.com/office/word/2012/wordml" xmlns:w16cex="http://schemas.microsoft.com/office/word/2018/wordml/cex" xmlns:w16cid="http://schemas.microsoft.com/office/word/2016/wordml/cid" xmlns:w16="http://schemas.microsoft.com/office/word/2018/wordml" xmlns:w16sdtdh="http://schemas.microsoft.com/office/word/2020/wordml/sdtdatahash" xmlns:w16se="http://schemas.microsoft.com/office/word/2015/wordml/symex" xmlns:wpg="http://schemas.microsoft.com/office/word/2010/wordprocessingGroup" xmlns:wpi="http://schemas.microsoft.com/office/word/2010/wordprocessingInk" xmlns:wne="http://schemas.microsoft.com/office/word/2006/wordml" xmlns:wps="http://schemas.microsoft.com/office/word/2010/wordprocessingShape" mc:Ignorable="w14 w15 w16se w16cid w16 w16cex w16sdtdh wp14">
+<w:document xmlns:wpc="http://schemas.microsoft.com/office/word/2010/wordprocessingCanvas" xmlns:cx="http://schemas.microsoft.com/office/drawing/2014/chartex" xmlns:cx1="http://schemas.microsoft.com/office/drawing/2015/9/8/chartex" xmlns:cx2="http://schemas.microsoft.com/office/drawing/2015/10/21/chartex" xmlns:cx3="http://schemas.microsoft.com/office/drawing/2016/5/9/chartex" xmlns:cx4="http://schemas.microsoft.com/office/drawing/2016/5/10/chartex" xmlns:cx5="http://schemas.microsoft.com/office/drawing/2016/5/11/chartex" xmlns:cx6="http://schemas.microsoft.com/office/drawing/2016/5/12/chartex" xmlns:cx7="http://schemas.microsoft.com/office/drawing/2016/5/13/chartex" xmlns:cx8="http://schemas.microsoft.com/office/drawing/2016/5/14/chartex" xmlns:mc="http://schemas.openxmlformats.org/markup-compatibility/2006" xmlns:aink="http://schemas.microsoft.com/office/drawing/2016/ink" xmlns:am3d="http://schemas.microsoft.com/office/drawing/2017/model3d" xmlns:o="urn:schemas-microsoft-com:office:office" xmlns:oel="http://schemas.microsoft.com/office/2019/extlst" xmlns:r="http://schemas.openxmlformats.org/officeDocument/2006/relationships" xmlns:m="http://schemas.openxmlformats.org/officeDocument/2006/math" xmlns:v="urn:schemas-microsoft-com:vml" xmlns:wp14="http://schemas.microsoft.com/office/word/2010/wordprocessingDrawing" xmlns:wp="http://schemas.openxmlformats.org/drawingml/2006/wordprocessingDrawing" xmlns:w10="urn:schemas-microsoft-com:office:word" xmlns:w="http://schemas.openxmlformats.org/wordprocessingml/2006/main" xmlns:w14="http://schemas.microsoft.com/office/word/2010/wordml" xmlns:w15="http://schemas.microsoft.com/office/word/2012/wordml" xmlns:w16cex="http://schemas.microsoft.com/office/word/2018/wordml/cex" xmlns:w16cid="http://schemas.microsoft.com/office/word/2016/wordml/cid" xmlns:w16="http://schemas.microsoft.com/office/word/2018/wordml" xmlns:w16du="http://schemas.microsoft.com/office/word/2023/wordml/word16du" xmlns:w16sdtdh="http://schemas.microsoft.com/office/word/2020/wordml/sdtdatahash" xmlns:w16se="http://schemas.microsoft.com/office/word/2015/wordml/symex" xmlns:wpg="http://schemas.microsoft.com/office/word/2010/wordprocessingGroup" xmlns:wpi="http://schemas.microsoft.com/office/word/2010/wordprocessingInk" xmlns:wne="http://schemas.microsoft.com/office/word/2006/wordml" xmlns:wps="http://schemas.microsoft.com/office/word/2010/wordprocessingShape" mc:Ignorable="w14 w15 w16se w16cid w16 w16cex w16sdtdh w16du wp14">
   <w:body>
     <w:p>
       <w:pPr>
@@ -141,6 +141,7 @@
       </w:pPr>
       <w:r>
         <w:rPr>
+          <w:noProof/>
           <w:lang w:val="nl-NL"/>
         </w:rPr>
         <w:drawing>
@@ -245,6 +246,7 @@
       </w:pPr>
       <w:r>
         <w:rPr>
+          <w:noProof/>
           <w:lang w:val="nl-NL"/>
         </w:rPr>
         <w:drawing>
@@ -351,6 +353,7 @@
       </w:pPr>
       <w:r>
         <w:rPr>
+          <w:noProof/>
           <w:lang w:val="nl-NL"/>
         </w:rPr>
         <w:drawing>
@@ -463,6 +466,7 @@
       </w:pPr>
       <w:r>
         <w:rPr>
+          <w:noProof/>
           <w:lang w:val="nl-NL"/>
         </w:rPr>
         <w:drawing>
@@ -547,6 +551,7 @@
       </w:pPr>
       <w:r>
         <w:rPr>
+          <w:noProof/>
           <w:lang w:val="nl-NL"/>
         </w:rPr>
         <w:drawing>
@@ -617,6 +622,7 @@
       </w:pPr>
       <w:r>
         <w:rPr>
+          <w:noProof/>
           <w:lang w:val="nl-NL"/>
         </w:rPr>
         <w:drawing>
@@ -715,6 +721,7 @@
       </w:pPr>
       <w:r>
         <w:rPr>
+          <w:noProof/>
           <w:lang w:val="nl-NL"/>
         </w:rPr>
         <w:lastRenderedPageBreak/>
@@ -806,12 +813,13 @@
       </w:pPr>
       <w:r>
         <w:rPr>
+          <w:noProof/>
           <w:lang w:val="nl-NL"/>
         </w:rPr>
         <w:drawing>
-          <wp:inline distT="0" distB="0" distL="0" distR="0" wp14:anchorId="28312DA8" wp14:editId="33118713">
-            <wp:extent cx="5731510" cy="5372735"/>
-            <wp:effectExtent l="0" t="0" r="2540" b="0"/>
+          <wp:inline distT="0" distB="0" distL="0" distR="0" wp14:anchorId="28312DA8" wp14:editId="1543D5BB">
+            <wp:extent cx="3495401" cy="3276600"/>
+            <wp:effectExtent l="0" t="0" r="0" b="0"/>
             <wp:docPr id="86699147" name="Picture 1"/>
             <wp:cNvGraphicFramePr>
               <a:graphicFrameLocks xmlns:a="http://schemas.openxmlformats.org/drawingml/2006/main" noChangeAspect="1"/>
@@ -832,7 +840,7 @@
                   <pic:spPr>
                     <a:xfrm>
                       <a:off x="0" y="0"/>
-                      <a:ext cx="5731510" cy="5372735"/>
+                      <a:ext cx="3496709" cy="3277826"/>
                     </a:xfrm>
                     <a:prstGeom prst="rect">
                       <a:avLst/>
@@ -862,13 +870,14 @@
       </w:pPr>
       <w:r>
         <w:rPr>
+          <w:noProof/>
           <w:lang w:val="nl-NL"/>
         </w:rPr>
         <w:lastRenderedPageBreak/>
         <w:drawing>
-          <wp:inline distT="0" distB="0" distL="0" distR="0" wp14:anchorId="2907B8DB" wp14:editId="53E69F86">
-            <wp:extent cx="5731510" cy="4876165"/>
-            <wp:effectExtent l="0" t="0" r="2540" b="635"/>
+          <wp:inline distT="0" distB="0" distL="0" distR="0" wp14:anchorId="2907B8DB" wp14:editId="0F89BC53">
+            <wp:extent cx="4388759" cy="3733800"/>
+            <wp:effectExtent l="0" t="0" r="0" b="0"/>
             <wp:docPr id="891063770" name="Picture 1" descr="A screenshot of a computer&#10;&#10;Description automatically generated"/>
             <wp:cNvGraphicFramePr>
               <a:graphicFrameLocks xmlns:a="http://schemas.openxmlformats.org/drawingml/2006/main" noChangeAspect="1"/>
@@ -889,7 +898,7 @@
                   <pic:spPr>
                     <a:xfrm>
                       <a:off x="0" y="0"/>
-                      <a:ext cx="5731510" cy="4876165"/>
+                      <a:ext cx="4389959" cy="3734821"/>
                     </a:xfrm>
                     <a:prstGeom prst="rect">
                       <a:avLst/>
@@ -953,12 +962,13 @@
       </w:pPr>
       <w:r>
         <w:rPr>
+          <w:noProof/>
           <w:lang w:val="nl-NL"/>
         </w:rPr>
         <w:drawing>
-          <wp:inline distT="0" distB="0" distL="0" distR="0" wp14:anchorId="7D68DDFC" wp14:editId="37C33972">
-            <wp:extent cx="5731510" cy="2433320"/>
-            <wp:effectExtent l="0" t="0" r="2540" b="5080"/>
+          <wp:inline distT="0" distB="0" distL="0" distR="0" wp14:anchorId="7D68DDFC" wp14:editId="1C9D9B07">
+            <wp:extent cx="4408170" cy="1871494"/>
+            <wp:effectExtent l="0" t="0" r="0" b="0"/>
             <wp:docPr id="317392054" name="Picture 1"/>
             <wp:cNvGraphicFramePr>
               <a:graphicFrameLocks xmlns:a="http://schemas.openxmlformats.org/drawingml/2006/main" noChangeAspect="1"/>
@@ -979,7 +989,7 @@
                   <pic:spPr>
                     <a:xfrm>
                       <a:off x="0" y="0"/>
-                      <a:ext cx="5731510" cy="2433320"/>
+                      <a:ext cx="4417814" cy="1875588"/>
                     </a:xfrm>
                     <a:prstGeom prst="rect">
                       <a:avLst/>
@@ -1001,13 +1011,14 @@
       </w:pPr>
       <w:r>
         <w:rPr>
+          <w:noProof/>
           <w:lang w:val="nl-NL"/>
         </w:rPr>
         <w:lastRenderedPageBreak/>
         <w:drawing>
-          <wp:inline distT="0" distB="0" distL="0" distR="0" wp14:anchorId="5B2BBFB5" wp14:editId="024135EA">
-            <wp:extent cx="4729357" cy="4183380"/>
-            <wp:effectExtent l="0" t="0" r="0" b="7620"/>
+          <wp:inline distT="0" distB="0" distL="0" distR="0" wp14:anchorId="5B2BBFB5" wp14:editId="7C11000F">
+            <wp:extent cx="3445797" cy="3048000"/>
+            <wp:effectExtent l="0" t="0" r="2540" b="0"/>
             <wp:docPr id="587996220" name="Picture 1" descr="A screenshot of a computer&#10;&#10;Description automatically generated"/>
             <wp:cNvGraphicFramePr>
               <a:graphicFrameLocks xmlns:a="http://schemas.openxmlformats.org/drawingml/2006/main" noChangeAspect="1"/>
@@ -1028,7 +1039,7 @@
                   <pic:spPr>
                     <a:xfrm>
                       <a:off x="0" y="0"/>
-                      <a:ext cx="4738439" cy="4191414"/>
+                      <a:ext cx="3454093" cy="3055338"/>
                     </a:xfrm>
                     <a:prstGeom prst="rect">
                       <a:avLst/>
@@ -1095,12 +1106,13 @@
       </w:pPr>
       <w:r>
         <w:rPr>
+          <w:noProof/>
           <w:lang w:val="nl-NL"/>
         </w:rPr>
         <w:drawing>
-          <wp:inline distT="0" distB="0" distL="0" distR="0" wp14:anchorId="32876267" wp14:editId="3180122C">
-            <wp:extent cx="4530158" cy="3009900"/>
-            <wp:effectExtent l="0" t="0" r="3810" b="0"/>
+          <wp:inline distT="0" distB="0" distL="0" distR="0" wp14:anchorId="32876267" wp14:editId="259F4BDD">
+            <wp:extent cx="3486150" cy="2316247"/>
+            <wp:effectExtent l="0" t="0" r="0" b="8255"/>
             <wp:docPr id="1173411204" name="Picture 1" descr="A screenshot of a computer&#10;&#10;Description automatically generated"/>
             <wp:cNvGraphicFramePr>
               <a:graphicFrameLocks xmlns:a="http://schemas.openxmlformats.org/drawingml/2006/main" noChangeAspect="1"/>
@@ -1121,7 +1133,951 @@
                   <pic:spPr>
                     <a:xfrm>
                       <a:off x="0" y="0"/>
-                      <a:ext cx="4531135" cy="3010549"/>
+                      <a:ext cx="3488321" cy="2317689"/>
+                    </a:xfrm>
+                    <a:prstGeom prst="rect">
+                      <a:avLst/>
+                    </a:prstGeom>
+                  </pic:spPr>
+                </pic:pic>
+              </a:graphicData>
+            </a:graphic>
+          </wp:inline>
+        </w:drawing>
+      </w:r>
+    </w:p>
+    <w:p>
+      <w:pPr>
+        <w:rPr>
+          <w:lang w:val="nl-NL"/>
+        </w:rPr>
+      </w:pPr>
+      <w:r>
+        <w:rPr>
+          <w:lang w:val="nl-NL"/>
+        </w:rPr>
+        <w:t>Als je het volgende pop-up ziet, kies dan voor ‘Open’.</w:t>
+      </w:r>
+    </w:p>
+    <w:p>
+      <w:pPr>
+        <w:rPr>
+          <w:lang w:val="nl-NL"/>
+        </w:rPr>
+      </w:pPr>
+      <w:r>
+        <w:rPr>
+          <w:lang w:val="nl-NL"/>
+        </w:rPr>
+        <w:drawing>
+          <wp:inline distT="0" distB="0" distL="0" distR="0" wp14:anchorId="4922BB96" wp14:editId="0C6B3D26">
+            <wp:extent cx="5731510" cy="1795145"/>
+            <wp:effectExtent l="0" t="0" r="2540" b="0"/>
+            <wp:docPr id="729272977" name="Picture 1"/>
+            <wp:cNvGraphicFramePr>
+              <a:graphicFrameLocks xmlns:a="http://schemas.openxmlformats.org/drawingml/2006/main" noChangeAspect="1"/>
+            </wp:cNvGraphicFramePr>
+            <a:graphic xmlns:a="http://schemas.openxmlformats.org/drawingml/2006/main">
+              <a:graphicData uri="http://schemas.openxmlformats.org/drawingml/2006/picture">
+                <pic:pic xmlns:pic="http://schemas.openxmlformats.org/drawingml/2006/picture">
+                  <pic:nvPicPr>
+                    <pic:cNvPr id="729272977" name=""/>
+                    <pic:cNvPicPr/>
+                  </pic:nvPicPr>
+                  <pic:blipFill>
+                    <a:blip r:embed="rId19"/>
+                    <a:stretch>
+                      <a:fillRect/>
+                    </a:stretch>
+                  </pic:blipFill>
+                  <pic:spPr>
+                    <a:xfrm>
+                      <a:off x="0" y="0"/>
+                      <a:ext cx="5731510" cy="1795145"/>
+                    </a:xfrm>
+                    <a:prstGeom prst="rect">
+                      <a:avLst/>
+                    </a:prstGeom>
+                  </pic:spPr>
+                </pic:pic>
+              </a:graphicData>
+            </a:graphic>
+          </wp:inline>
+        </w:drawing>
+      </w:r>
+    </w:p>
+    <w:p>
+      <w:pPr>
+        <w:rPr>
+          <w:lang w:val="nl-NL"/>
+        </w:rPr>
+      </w:pPr>
+      <w:r>
+        <w:rPr>
+          <w:lang w:val="nl-NL"/>
+        </w:rPr>
+        <w:lastRenderedPageBreak/>
+        <w:t xml:space="preserve">Kies je besturingssysteem (Voor Mac of Linux, ga naar </w:t>
+      </w:r>
+      <w:r>
+        <w:rPr>
+          <w:lang w:val="nl-NL"/>
+        </w:rPr>
+        <w:t>https://git-scm.com/download/</w:t>
+      </w:r>
+    </w:p>
+    <w:p>
+      <w:pPr>
+        <w:rPr>
+          <w:lang w:val="nl-NL"/>
+        </w:rPr>
+      </w:pPr>
+      <w:r>
+        <w:rPr>
+          <w:lang w:val="nl-NL"/>
+        </w:rPr>
+        <w:drawing>
+          <wp:inline distT="0" distB="0" distL="0" distR="0" wp14:anchorId="1B37967B" wp14:editId="6CE838B6">
+            <wp:extent cx="5731510" cy="2814320"/>
+            <wp:effectExtent l="0" t="0" r="2540" b="5080"/>
+            <wp:docPr id="705839856" name="Picture 1"/>
+            <wp:cNvGraphicFramePr>
+              <a:graphicFrameLocks xmlns:a="http://schemas.openxmlformats.org/drawingml/2006/main" noChangeAspect="1"/>
+            </wp:cNvGraphicFramePr>
+            <a:graphic xmlns:a="http://schemas.openxmlformats.org/drawingml/2006/main">
+              <a:graphicData uri="http://schemas.openxmlformats.org/drawingml/2006/picture">
+                <pic:pic xmlns:pic="http://schemas.openxmlformats.org/drawingml/2006/picture">
+                  <pic:nvPicPr>
+                    <pic:cNvPr id="705839856" name=""/>
+                    <pic:cNvPicPr/>
+                  </pic:nvPicPr>
+                  <pic:blipFill>
+                    <a:blip r:embed="rId20"/>
+                    <a:stretch>
+                      <a:fillRect/>
+                    </a:stretch>
+                  </pic:blipFill>
+                  <pic:spPr>
+                    <a:xfrm>
+                      <a:off x="0" y="0"/>
+                      <a:ext cx="5731510" cy="2814320"/>
+                    </a:xfrm>
+                    <a:prstGeom prst="rect">
+                      <a:avLst/>
+                    </a:prstGeom>
+                  </pic:spPr>
+                </pic:pic>
+              </a:graphicData>
+            </a:graphic>
+          </wp:inline>
+        </w:drawing>
+      </w:r>
+    </w:p>
+    <w:p>
+      <w:pPr>
+        <w:rPr>
+          <w:lang w:val="nl-NL"/>
+        </w:rPr>
+      </w:pPr>
+      <w:r>
+        <w:rPr>
+          <w:lang w:val="nl-NL"/>
+        </w:rPr>
+        <w:t>Download en installeer git.</w:t>
+      </w:r>
+    </w:p>
+    <w:p>
+      <w:pPr>
+        <w:rPr>
+          <w:lang w:val="nl-NL"/>
+        </w:rPr>
+      </w:pPr>
+      <w:r>
+        <w:rPr>
+          <w:lang w:val="nl-NL"/>
+        </w:rPr>
+        <w:t>Start Visual Studio Code opnieuw op.</w:t>
+      </w:r>
+    </w:p>
+    <w:p>
+      <w:pPr>
+        <w:rPr>
+          <w:lang w:val="nl-NL"/>
+        </w:rPr>
+      </w:pPr>
+      <w:r>
+        <w:rPr>
+          <w:lang w:val="nl-NL"/>
+        </w:rPr>
+        <w:t>Ga bovenin naar ‘File’ en dan ‘Open Folder’. Kies de map waar je je opdrachten wilt opslaan.</w:t>
+      </w:r>
+    </w:p>
+    <w:p>
+      <w:pPr>
+        <w:rPr>
+          <w:lang w:val="nl-NL"/>
+        </w:rPr>
+      </w:pPr>
+      <w:r>
+        <w:rPr>
+          <w:lang w:val="nl-NL"/>
+        </w:rPr>
+        <w:drawing>
+          <wp:inline distT="0" distB="0" distL="0" distR="0" wp14:anchorId="03E45604" wp14:editId="5F4F200A">
+            <wp:extent cx="2720340" cy="2699846"/>
+            <wp:effectExtent l="0" t="0" r="3810" b="5715"/>
+            <wp:docPr id="1631803380" name="Picture 1" descr="A screenshot of a computer&#10;&#10;Description automatically generated"/>
+            <wp:cNvGraphicFramePr>
+              <a:graphicFrameLocks xmlns:a="http://schemas.openxmlformats.org/drawingml/2006/main" noChangeAspect="1"/>
+            </wp:cNvGraphicFramePr>
+            <a:graphic xmlns:a="http://schemas.openxmlformats.org/drawingml/2006/main">
+              <a:graphicData uri="http://schemas.openxmlformats.org/drawingml/2006/picture">
+                <pic:pic xmlns:pic="http://schemas.openxmlformats.org/drawingml/2006/picture">
+                  <pic:nvPicPr>
+                    <pic:cNvPr id="1631803380" name="Picture 1" descr="A screenshot of a computer&#10;&#10;Description automatically generated"/>
+                    <pic:cNvPicPr/>
+                  </pic:nvPicPr>
+                  <pic:blipFill>
+                    <a:blip r:embed="rId21"/>
+                    <a:stretch>
+                      <a:fillRect/>
+                    </a:stretch>
+                  </pic:blipFill>
+                  <pic:spPr>
+                    <a:xfrm>
+                      <a:off x="0" y="0"/>
+                      <a:ext cx="2733105" cy="2712515"/>
+                    </a:xfrm>
+                    <a:prstGeom prst="rect">
+                      <a:avLst/>
+                    </a:prstGeom>
+                  </pic:spPr>
+                </pic:pic>
+              </a:graphicData>
+            </a:graphic>
+          </wp:inline>
+        </w:drawing>
+      </w:r>
+    </w:p>
+    <w:p>
+      <w:pPr>
+        <w:rPr>
+          <w:lang w:val="nl-NL"/>
+        </w:rPr>
+      </w:pPr>
+      <w:r>
+        <w:rPr>
+          <w:lang w:val="nl-NL"/>
+        </w:rPr>
+        <w:t>Kies dan ‘New File’.</w:t>
+      </w:r>
+    </w:p>
+    <w:p>
+      <w:pPr>
+        <w:rPr>
+          <w:lang w:val="nl-NL"/>
+        </w:rPr>
+      </w:pPr>
+      <w:r>
+        <w:rPr>
+          <w:lang w:val="nl-NL"/>
+        </w:rPr>
+        <w:lastRenderedPageBreak/>
+        <w:drawing>
+          <wp:inline distT="0" distB="0" distL="0" distR="0" wp14:anchorId="7559BCB7" wp14:editId="3A232E83">
+            <wp:extent cx="2768351" cy="2571750"/>
+            <wp:effectExtent l="0" t="0" r="0" b="0"/>
+            <wp:docPr id="275211386" name="Picture 1"/>
+            <wp:cNvGraphicFramePr>
+              <a:graphicFrameLocks xmlns:a="http://schemas.openxmlformats.org/drawingml/2006/main" noChangeAspect="1"/>
+            </wp:cNvGraphicFramePr>
+            <a:graphic xmlns:a="http://schemas.openxmlformats.org/drawingml/2006/main">
+              <a:graphicData uri="http://schemas.openxmlformats.org/drawingml/2006/picture">
+                <pic:pic xmlns:pic="http://schemas.openxmlformats.org/drawingml/2006/picture">
+                  <pic:nvPicPr>
+                    <pic:cNvPr id="275211386" name=""/>
+                    <pic:cNvPicPr/>
+                  </pic:nvPicPr>
+                  <pic:blipFill>
+                    <a:blip r:embed="rId22"/>
+                    <a:stretch>
+                      <a:fillRect/>
+                    </a:stretch>
+                  </pic:blipFill>
+                  <pic:spPr>
+                    <a:xfrm>
+                      <a:off x="0" y="0"/>
+                      <a:ext cx="2771889" cy="2575037"/>
+                    </a:xfrm>
+                    <a:prstGeom prst="rect">
+                      <a:avLst/>
+                    </a:prstGeom>
+                  </pic:spPr>
+                </pic:pic>
+              </a:graphicData>
+            </a:graphic>
+          </wp:inline>
+        </w:drawing>
+      </w:r>
+    </w:p>
+    <w:p>
+      <w:pPr>
+        <w:rPr>
+          <w:lang w:val="nl-NL"/>
+        </w:rPr>
+      </w:pPr>
+      <w:r>
+        <w:rPr>
+          <w:lang w:val="nl-NL"/>
+        </w:rPr>
+        <w:t xml:space="preserve">Maak een nieuw bestand aan met de naam </w:t>
+      </w:r>
+      <w:r>
+        <w:rPr>
+          <w:lang w:val="nl-NL"/>
+        </w:rPr>
+        <w:t>“</w:t>
+      </w:r>
+      <w:r>
+        <w:rPr>
+          <w:lang w:val="nl-NL"/>
+        </w:rPr>
+        <w:t>hello.py</w:t>
+      </w:r>
+      <w:r>
+        <w:rPr>
+          <w:lang w:val="nl-NL"/>
+        </w:rPr>
+        <w:t>”</w:t>
+      </w:r>
+    </w:p>
+    <w:p>
+      <w:pPr>
+        <w:rPr>
+          <w:lang w:val="nl-NL"/>
+        </w:rPr>
+      </w:pPr>
+      <w:r>
+        <w:rPr>
+          <w:lang w:val="nl-NL"/>
+        </w:rPr>
+        <w:t>Typ het volgende code in:</w:t>
+      </w:r>
+    </w:p>
+    <w:p>
+      <w:pPr>
+        <w:shd w:val="clear" w:color="auto" w:fill="1F1F1F"/>
+        <w:spacing w:after="0" w:line="285" w:lineRule="atLeast"/>
+        <w:rPr>
+          <w:rFonts w:ascii="Consolas" w:eastAsia="Times New Roman" w:hAnsi="Consolas" w:cs="Times New Roman"/>
+          <w:color w:val="CCCCCC"/>
+          <w:kern w:val="0"/>
+          <w:sz w:val="21"/>
+          <w:szCs w:val="21"/>
+          <w:lang w:val="en-NL" w:eastAsia="en-NL"/>
+          <w14:ligatures w14:val="none"/>
+        </w:rPr>
+      </w:pPr>
+      <w:r>
+        <w:rPr>
+          <w:rFonts w:ascii="Consolas" w:eastAsia="Times New Roman" w:hAnsi="Consolas" w:cs="Times New Roman"/>
+          <w:color w:val="DCDCAA"/>
+          <w:kern w:val="0"/>
+          <w:sz w:val="21"/>
+          <w:szCs w:val="21"/>
+          <w:lang w:val="en-NL" w:eastAsia="en-NL"/>
+          <w14:ligatures w14:val="none"/>
+        </w:rPr>
+        <w:t>print</w:t>
+      </w:r>
+      <w:r>
+        <w:rPr>
+          <w:rFonts w:ascii="Consolas" w:eastAsia="Times New Roman" w:hAnsi="Consolas" w:cs="Times New Roman"/>
+          <w:color w:val="CCCCCC"/>
+          <w:kern w:val="0"/>
+          <w:sz w:val="21"/>
+          <w:szCs w:val="21"/>
+          <w:lang w:val="en-NL" w:eastAsia="en-NL"/>
+          <w14:ligatures w14:val="none"/>
+        </w:rPr>
+        <w:t>(</w:t>
+      </w:r>
+      <w:r>
+        <w:rPr>
+          <w:rFonts w:ascii="Consolas" w:eastAsia="Times New Roman" w:hAnsi="Consolas" w:cs="Times New Roman"/>
+          <w:color w:val="CE9178"/>
+          <w:kern w:val="0"/>
+          <w:sz w:val="21"/>
+          <w:szCs w:val="21"/>
+          <w:lang w:val="en-NL" w:eastAsia="en-NL"/>
+          <w14:ligatures w14:val="none"/>
+        </w:rPr>
+        <w:t>"hallo"</w:t>
+      </w:r>
+      <w:r>
+        <w:rPr>
+          <w:rFonts w:ascii="Consolas" w:eastAsia="Times New Roman" w:hAnsi="Consolas" w:cs="Times New Roman"/>
+          <w:color w:val="CCCCCC"/>
+          <w:kern w:val="0"/>
+          <w:sz w:val="21"/>
+          <w:szCs w:val="21"/>
+          <w:lang w:val="en-NL" w:eastAsia="en-NL"/>
+          <w14:ligatures w14:val="none"/>
+        </w:rPr>
+        <w:t>)</w:t>
+      </w:r>
+    </w:p>
+    <w:p>
+      <w:pPr>
+        <w:rPr>
+          <w:lang w:val="nl-NL"/>
+        </w:rPr>
+      </w:pPr>
+    </w:p>
+    <w:p>
+      <w:pPr>
+        <w:rPr>
+          <w:lang w:val="nl-NL"/>
+        </w:rPr>
+      </w:pPr>
+      <w:r>
+        <w:rPr>
+          <w:lang w:val="nl-NL"/>
+        </w:rPr>
+        <w:t>Klik op de repository icoon:</w:t>
+      </w:r>
+    </w:p>
+    <w:p>
+      <w:pPr>
+        <w:rPr>
+          <w:lang w:val="nl-NL"/>
+        </w:rPr>
+      </w:pPr>
+      <w:r>
+        <w:rPr>
+          <w:lang w:val="nl-NL"/>
+        </w:rPr>
+        <w:drawing>
+          <wp:inline distT="0" distB="0" distL="0" distR="0" wp14:anchorId="0C4FA9C6" wp14:editId="6788B282">
+            <wp:extent cx="300603" cy="361950"/>
+            <wp:effectExtent l="0" t="0" r="4445" b="0"/>
+            <wp:docPr id="467716310" name="Picture 1"/>
+            <wp:cNvGraphicFramePr>
+              <a:graphicFrameLocks xmlns:a="http://schemas.openxmlformats.org/drawingml/2006/main" noChangeAspect="1"/>
+            </wp:cNvGraphicFramePr>
+            <a:graphic xmlns:a="http://schemas.openxmlformats.org/drawingml/2006/main">
+              <a:graphicData uri="http://schemas.openxmlformats.org/drawingml/2006/picture">
+                <pic:pic xmlns:pic="http://schemas.openxmlformats.org/drawingml/2006/picture">
+                  <pic:nvPicPr>
+                    <pic:cNvPr id="467716310" name=""/>
+                    <pic:cNvPicPr/>
+                  </pic:nvPicPr>
+                  <pic:blipFill>
+                    <a:blip r:embed="rId23"/>
+                    <a:stretch>
+                      <a:fillRect/>
+                    </a:stretch>
+                  </pic:blipFill>
+                  <pic:spPr>
+                    <a:xfrm>
+                      <a:off x="0" y="0"/>
+                      <a:ext cx="301993" cy="363624"/>
+                    </a:xfrm>
+                    <a:prstGeom prst="rect">
+                      <a:avLst/>
+                    </a:prstGeom>
+                  </pic:spPr>
+                </pic:pic>
+              </a:graphicData>
+            </a:graphic>
+          </wp:inline>
+        </w:drawing>
+      </w:r>
+    </w:p>
+    <w:p>
+      <w:pPr>
+        <w:rPr>
+          <w:lang w:val="nl-NL"/>
+        </w:rPr>
+      </w:pPr>
+      <w:r>
+        <w:rPr>
+          <w:lang w:val="nl-NL"/>
+        </w:rPr>
+        <w:t>En klik dan op ‘Initialize Repository’:</w:t>
+      </w:r>
+    </w:p>
+    <w:p>
+      <w:pPr>
+        <w:rPr>
+          <w:lang w:val="nl-NL"/>
+        </w:rPr>
+      </w:pPr>
+      <w:r>
+        <w:rPr>
+          <w:lang w:val="nl-NL"/>
+        </w:rPr>
+        <w:drawing>
+          <wp:inline distT="0" distB="0" distL="0" distR="0" wp14:anchorId="5718E714" wp14:editId="332DFC04">
+            <wp:extent cx="1102704" cy="1371600"/>
+            <wp:effectExtent l="0" t="0" r="2540" b="0"/>
+            <wp:docPr id="1490866433" name="Picture 1"/>
+            <wp:cNvGraphicFramePr>
+              <a:graphicFrameLocks xmlns:a="http://schemas.openxmlformats.org/drawingml/2006/main" noChangeAspect="1"/>
+            </wp:cNvGraphicFramePr>
+            <a:graphic xmlns:a="http://schemas.openxmlformats.org/drawingml/2006/main">
+              <a:graphicData uri="http://schemas.openxmlformats.org/drawingml/2006/picture">
+                <pic:pic xmlns:pic="http://schemas.openxmlformats.org/drawingml/2006/picture">
+                  <pic:nvPicPr>
+                    <pic:cNvPr id="1490866433" name=""/>
+                    <pic:cNvPicPr/>
+                  </pic:nvPicPr>
+                  <pic:blipFill>
+                    <a:blip r:embed="rId24"/>
+                    <a:stretch>
+                      <a:fillRect/>
+                    </a:stretch>
+                  </pic:blipFill>
+                  <pic:spPr>
+                    <a:xfrm>
+                      <a:off x="0" y="0"/>
+                      <a:ext cx="1106080" cy="1375799"/>
+                    </a:xfrm>
+                    <a:prstGeom prst="rect">
+                      <a:avLst/>
+                    </a:prstGeom>
+                  </pic:spPr>
+                </pic:pic>
+              </a:graphicData>
+            </a:graphic>
+          </wp:inline>
+        </w:drawing>
+      </w:r>
+    </w:p>
+    <w:p>
+      <w:pPr>
+        <w:rPr>
+          <w:lang w:val="nl-NL"/>
+        </w:rPr>
+      </w:pPr>
+    </w:p>
+    <w:p>
+      <w:pPr>
+        <w:rPr>
+          <w:lang w:val="nl-NL"/>
+        </w:rPr>
+      </w:pPr>
+    </w:p>
+    <w:p>
+      <w:pPr>
+        <w:rPr>
+          <w:lang w:val="nl-NL"/>
+        </w:rPr>
+      </w:pPr>
+      <w:r>
+        <w:rPr>
+          <w:lang w:val="nl-NL"/>
+        </w:rPr>
+        <w:lastRenderedPageBreak/>
+        <w:drawing>
+          <wp:inline distT="0" distB="0" distL="0" distR="0" wp14:anchorId="0C6C67B5" wp14:editId="7C2BFAF2">
+            <wp:extent cx="1865712" cy="2442210"/>
+            <wp:effectExtent l="0" t="0" r="1270" b="0"/>
+            <wp:docPr id="2038409404" name="Picture 1"/>
+            <wp:cNvGraphicFramePr>
+              <a:graphicFrameLocks xmlns:a="http://schemas.openxmlformats.org/drawingml/2006/main" noChangeAspect="1"/>
+            </wp:cNvGraphicFramePr>
+            <a:graphic xmlns:a="http://schemas.openxmlformats.org/drawingml/2006/main">
+              <a:graphicData uri="http://schemas.openxmlformats.org/drawingml/2006/picture">
+                <pic:pic xmlns:pic="http://schemas.openxmlformats.org/drawingml/2006/picture">
+                  <pic:nvPicPr>
+                    <pic:cNvPr id="2038409404" name=""/>
+                    <pic:cNvPicPr/>
+                  </pic:nvPicPr>
+                  <pic:blipFill>
+                    <a:blip r:embed="rId25"/>
+                    <a:stretch>
+                      <a:fillRect/>
+                    </a:stretch>
+                  </pic:blipFill>
+                  <pic:spPr>
+                    <a:xfrm>
+                      <a:off x="0" y="0"/>
+                      <a:ext cx="1871425" cy="2449689"/>
+                    </a:xfrm>
+                    <a:prstGeom prst="rect">
+                      <a:avLst/>
+                    </a:prstGeom>
+                  </pic:spPr>
+                </pic:pic>
+              </a:graphicData>
+            </a:graphic>
+          </wp:inline>
+        </w:drawing>
+      </w:r>
+    </w:p>
+    <w:p>
+      <w:pPr>
+        <w:rPr>
+          <w:lang w:val="nl-NL"/>
+        </w:rPr>
+      </w:pPr>
+      <w:r>
+        <w:rPr>
+          <w:lang w:val="nl-NL"/>
+        </w:rPr>
+        <w:t>Je ziet dan en ‘U’ staan naast het bestandsnaam.</w:t>
+      </w:r>
+    </w:p>
+    <w:p>
+      <w:pPr>
+        <w:rPr>
+          <w:lang w:val="nl-NL"/>
+        </w:rPr>
+      </w:pPr>
+      <w:r>
+        <w:rPr>
+          <w:lang w:val="nl-NL"/>
+        </w:rPr>
+        <w:drawing>
+          <wp:inline distT="0" distB="0" distL="0" distR="0" wp14:anchorId="117DBF94" wp14:editId="202B5062">
+            <wp:extent cx="2651761" cy="1397308"/>
+            <wp:effectExtent l="0" t="0" r="0" b="0"/>
+            <wp:docPr id="1133882769" name="Picture 1" descr="A screenshot of a computer&#10;&#10;Description automatically generated"/>
+            <wp:cNvGraphicFramePr>
+              <a:graphicFrameLocks xmlns:a="http://schemas.openxmlformats.org/drawingml/2006/main" noChangeAspect="1"/>
+            </wp:cNvGraphicFramePr>
+            <a:graphic xmlns:a="http://schemas.openxmlformats.org/drawingml/2006/main">
+              <a:graphicData uri="http://schemas.openxmlformats.org/drawingml/2006/picture">
+                <pic:pic xmlns:pic="http://schemas.openxmlformats.org/drawingml/2006/picture">
+                  <pic:nvPicPr>
+                    <pic:cNvPr id="1133882769" name="Picture 1" descr="A screenshot of a computer&#10;&#10;Description automatically generated"/>
+                    <pic:cNvPicPr/>
+                  </pic:nvPicPr>
+                  <pic:blipFill>
+                    <a:blip r:embed="rId26"/>
+                    <a:stretch>
+                      <a:fillRect/>
+                    </a:stretch>
+                  </pic:blipFill>
+                  <pic:spPr>
+                    <a:xfrm>
+                      <a:off x="0" y="0"/>
+                      <a:ext cx="2661704" cy="1402547"/>
+                    </a:xfrm>
+                    <a:prstGeom prst="rect">
+                      <a:avLst/>
+                    </a:prstGeom>
+                  </pic:spPr>
+                </pic:pic>
+              </a:graphicData>
+            </a:graphic>
+          </wp:inline>
+        </w:drawing>
+      </w:r>
+    </w:p>
+    <w:p>
+      <w:pPr>
+        <w:rPr>
+          <w:lang w:val="nl-NL"/>
+        </w:rPr>
+      </w:pPr>
+      <w:r>
+        <w:rPr>
+          <w:lang w:val="nl-NL"/>
+        </w:rPr>
+        <w:t>In de ‘Message’ balk geef je een samenvatting van je laatste wijziging, zoals hieronder, en klik dan op het vinkje:</w:t>
+      </w:r>
+    </w:p>
+    <w:p>
+      <w:pPr>
+        <w:rPr>
+          <w:lang w:val="nl-NL"/>
+        </w:rPr>
+      </w:pPr>
+      <w:r>
+        <w:rPr>
+          <w:lang w:val="nl-NL"/>
+        </w:rPr>
+        <w:drawing>
+          <wp:inline distT="0" distB="0" distL="0" distR="0" wp14:anchorId="682B6394" wp14:editId="768B05E6">
+            <wp:extent cx="4437868" cy="2868930"/>
+            <wp:effectExtent l="0" t="0" r="1270" b="7620"/>
+            <wp:docPr id="1455020635" name="Picture 1"/>
+            <wp:cNvGraphicFramePr>
+              <a:graphicFrameLocks xmlns:a="http://schemas.openxmlformats.org/drawingml/2006/main" noChangeAspect="1"/>
+            </wp:cNvGraphicFramePr>
+            <a:graphic xmlns:a="http://schemas.openxmlformats.org/drawingml/2006/main">
+              <a:graphicData uri="http://schemas.openxmlformats.org/drawingml/2006/picture">
+                <pic:pic xmlns:pic="http://schemas.openxmlformats.org/drawingml/2006/picture">
+                  <pic:nvPicPr>
+                    <pic:cNvPr id="1455020635" name=""/>
+                    <pic:cNvPicPr/>
+                  </pic:nvPicPr>
+                  <pic:blipFill>
+                    <a:blip r:embed="rId27"/>
+                    <a:stretch>
+                      <a:fillRect/>
+                    </a:stretch>
+                  </pic:blipFill>
+                  <pic:spPr>
+                    <a:xfrm>
+                      <a:off x="0" y="0"/>
+                      <a:ext cx="4440220" cy="2870451"/>
+                    </a:xfrm>
+                    <a:prstGeom prst="rect">
+                      <a:avLst/>
+                    </a:prstGeom>
+                  </pic:spPr>
+                </pic:pic>
+              </a:graphicData>
+            </a:graphic>
+          </wp:inline>
+        </w:drawing>
+      </w:r>
+    </w:p>
+    <w:p>
+      <w:pPr>
+        <w:rPr>
+          <w:lang w:val="nl-NL"/>
+        </w:rPr>
+      </w:pPr>
+      <w:r>
+        <w:rPr>
+          <w:lang w:val="nl-NL"/>
+        </w:rPr>
+        <w:t>Kies ‘Publish Branch’:</w:t>
+      </w:r>
+    </w:p>
+    <w:p>
+      <w:pPr>
+        <w:rPr>
+          <w:lang w:val="nl-NL"/>
+        </w:rPr>
+      </w:pPr>
+      <w:r>
+        <w:rPr>
+          <w:lang w:val="nl-NL"/>
+        </w:rPr>
+        <w:lastRenderedPageBreak/>
+        <w:drawing>
+          <wp:inline distT="0" distB="0" distL="0" distR="0" wp14:anchorId="47F28CF4" wp14:editId="1E6F459B">
+            <wp:extent cx="3844290" cy="1826860"/>
+            <wp:effectExtent l="0" t="0" r="3810" b="2540"/>
+            <wp:docPr id="1171409025" name="Picture 1" descr="A screenshot of a computer&#10;&#10;Description automatically generated"/>
+            <wp:cNvGraphicFramePr>
+              <a:graphicFrameLocks xmlns:a="http://schemas.openxmlformats.org/drawingml/2006/main" noChangeAspect="1"/>
+            </wp:cNvGraphicFramePr>
+            <a:graphic xmlns:a="http://schemas.openxmlformats.org/drawingml/2006/main">
+              <a:graphicData uri="http://schemas.openxmlformats.org/drawingml/2006/picture">
+                <pic:pic xmlns:pic="http://schemas.openxmlformats.org/drawingml/2006/picture">
+                  <pic:nvPicPr>
+                    <pic:cNvPr id="1171409025" name="Picture 1" descr="A screenshot of a computer&#10;&#10;Description automatically generated"/>
+                    <pic:cNvPicPr/>
+                  </pic:nvPicPr>
+                  <pic:blipFill>
+                    <a:blip r:embed="rId28"/>
+                    <a:stretch>
+                      <a:fillRect/>
+                    </a:stretch>
+                  </pic:blipFill>
+                  <pic:spPr>
+                    <a:xfrm>
+                      <a:off x="0" y="0"/>
+                      <a:ext cx="3846850" cy="1828077"/>
+                    </a:xfrm>
+                    <a:prstGeom prst="rect">
+                      <a:avLst/>
+                    </a:prstGeom>
+                  </pic:spPr>
+                </pic:pic>
+              </a:graphicData>
+            </a:graphic>
+          </wp:inline>
+        </w:drawing>
+      </w:r>
+    </w:p>
+    <w:p>
+      <w:pPr>
+        <w:rPr>
+          <w:lang w:val="nl-NL"/>
+        </w:rPr>
+      </w:pPr>
+      <w:r>
+        <w:rPr>
+          <w:lang w:val="nl-NL"/>
+        </w:rPr>
+        <w:drawing>
+          <wp:inline distT="0" distB="0" distL="0" distR="0" wp14:anchorId="03CD1BB9" wp14:editId="4D537ACC">
+            <wp:extent cx="3867150" cy="1226211"/>
+            <wp:effectExtent l="0" t="0" r="0" b="0"/>
+            <wp:docPr id="1421155705" name="Picture 1"/>
+            <wp:cNvGraphicFramePr>
+              <a:graphicFrameLocks xmlns:a="http://schemas.openxmlformats.org/drawingml/2006/main" noChangeAspect="1"/>
+            </wp:cNvGraphicFramePr>
+            <a:graphic xmlns:a="http://schemas.openxmlformats.org/drawingml/2006/main">
+              <a:graphicData uri="http://schemas.openxmlformats.org/drawingml/2006/picture">
+                <pic:pic xmlns:pic="http://schemas.openxmlformats.org/drawingml/2006/picture">
+                  <pic:nvPicPr>
+                    <pic:cNvPr id="1421155705" name=""/>
+                    <pic:cNvPicPr/>
+                  </pic:nvPicPr>
+                  <pic:blipFill>
+                    <a:blip r:embed="rId29"/>
+                    <a:stretch>
+                      <a:fillRect/>
+                    </a:stretch>
+                  </pic:blipFill>
+                  <pic:spPr>
+                    <a:xfrm>
+                      <a:off x="0" y="0"/>
+                      <a:ext cx="3869922" cy="1227090"/>
+                    </a:xfrm>
+                    <a:prstGeom prst="rect">
+                      <a:avLst/>
+                    </a:prstGeom>
+                  </pic:spPr>
+                </pic:pic>
+              </a:graphicData>
+            </a:graphic>
+          </wp:inline>
+        </w:drawing>
+      </w:r>
+    </w:p>
+    <w:p>
+      <w:pPr>
+        <w:rPr>
+          <w:lang w:val="nl-NL"/>
+        </w:rPr>
+      </w:pPr>
+      <w:r>
+        <w:rPr>
+          <w:lang w:val="nl-NL"/>
+        </w:rPr>
+        <w:t>Door in te loggen heb je de volgende mogelijkheden:</w:t>
+      </w:r>
+    </w:p>
+    <w:p>
+      <w:pPr>
+        <w:pStyle w:val="ListParagraph"/>
+        <w:numPr>
+          <w:ilvl w:val="0"/>
+          <w:numId w:val="2"/>
+        </w:numPr>
+        <w:rPr>
+          <w:lang w:val="nl-NL"/>
+        </w:rPr>
+      </w:pPr>
+      <w:r>
+        <w:rPr>
+          <w:lang w:val="nl-NL"/>
+        </w:rPr>
+        <w:t>Op elke computer toegang tot je werk</w:t>
+      </w:r>
+    </w:p>
+    <w:p>
+      <w:pPr>
+        <w:pStyle w:val="ListParagraph"/>
+        <w:numPr>
+          <w:ilvl w:val="0"/>
+          <w:numId w:val="2"/>
+        </w:numPr>
+        <w:rPr>
+          <w:lang w:val="nl-NL"/>
+        </w:rPr>
+      </w:pPr>
+      <w:r>
+        <w:rPr>
+          <w:lang w:val="nl-NL"/>
+        </w:rPr>
+        <w:t>Je werk delen met je docent</w:t>
+      </w:r>
+    </w:p>
+    <w:p>
+      <w:pPr>
+        <w:pStyle w:val="ListParagraph"/>
+        <w:numPr>
+          <w:ilvl w:val="0"/>
+          <w:numId w:val="2"/>
+        </w:numPr>
+        <w:rPr>
+          <w:lang w:val="nl-NL"/>
+        </w:rPr>
+      </w:pPr>
+      <w:r>
+        <w:rPr>
+          <w:lang w:val="nl-NL"/>
+        </w:rPr>
+        <w:t>Samenwerken met andere leerlingen voor een PO</w:t>
+      </w:r>
+    </w:p>
+    <w:p>
+      <w:pPr>
+        <w:ind w:left="360"/>
+        <w:rPr>
+          <w:lang w:val="nl-NL"/>
+        </w:rPr>
+      </w:pPr>
+    </w:p>
+    <w:p>
+      <w:pPr>
+        <w:ind w:left="360"/>
+        <w:rPr>
+          <w:lang w:val="nl-NL"/>
+        </w:rPr>
+      </w:pPr>
+    </w:p>
+    <w:p>
+      <w:pPr>
+        <w:ind w:left="360"/>
+        <w:rPr>
+          <w:lang w:val="nl-NL"/>
+        </w:rPr>
+      </w:pPr>
+      <w:r>
+        <w:rPr>
+          <w:lang w:val="nl-NL"/>
+        </w:rPr>
+        <w:t>LIVESHARE:</w:t>
+      </w:r>
+    </w:p>
+    <w:p>
+      <w:pPr>
+        <w:ind w:left="360"/>
+        <w:rPr>
+          <w:lang w:val="nl-NL"/>
+        </w:rPr>
+      </w:pPr>
+      <w:r>
+        <w:rPr>
+          <w:lang w:val="nl-NL"/>
+        </w:rPr>
+        <w:lastRenderedPageBreak/>
+        <w:drawing>
+          <wp:inline distT="0" distB="0" distL="0" distR="0" wp14:anchorId="4B4E51C4" wp14:editId="3A4645A6">
+            <wp:extent cx="5731510" cy="6279515"/>
+            <wp:effectExtent l="0" t="0" r="2540" b="6985"/>
+            <wp:docPr id="1987801788" name="Picture 1" descr="A screenshot of a computer&#10;&#10;Description automatically generated"/>
+            <wp:cNvGraphicFramePr>
+              <a:graphicFrameLocks xmlns:a="http://schemas.openxmlformats.org/drawingml/2006/main" noChangeAspect="1"/>
+            </wp:cNvGraphicFramePr>
+            <a:graphic xmlns:a="http://schemas.openxmlformats.org/drawingml/2006/main">
+              <a:graphicData uri="http://schemas.openxmlformats.org/drawingml/2006/picture">
+                <pic:pic xmlns:pic="http://schemas.openxmlformats.org/drawingml/2006/picture">
+                  <pic:nvPicPr>
+                    <pic:cNvPr id="1987801788" name="Picture 1" descr="A screenshot of a computer&#10;&#10;Description automatically generated"/>
+                    <pic:cNvPicPr/>
+                  </pic:nvPicPr>
+                  <pic:blipFill>
+                    <a:blip r:embed="rId30"/>
+                    <a:stretch>
+                      <a:fillRect/>
+                    </a:stretch>
+                  </pic:blipFill>
+                  <pic:spPr>
+                    <a:xfrm>
+                      <a:off x="0" y="0"/>
+                      <a:ext cx="5731510" cy="6279515"/>
                     </a:xfrm>
                     <a:prstGeom prst="rect">
                       <a:avLst/>
@@ -1145,7 +2101,7 @@
 </file>
 
 <file path=word/numbering.xml><?xml version="1.0" encoding="utf-8"?>
-<w:numbering xmlns:wpc="http://schemas.microsoft.com/office/word/2010/wordprocessingCanvas" xmlns:cx="http://schemas.microsoft.com/office/drawing/2014/chartex" xmlns:cx1="http://schemas.microsoft.com/office/drawing/2015/9/8/chartex" xmlns:cx2="http://schemas.microsoft.com/office/drawing/2015/10/21/chartex" xmlns:cx3="http://schemas.microsoft.com/office/drawing/2016/5/9/chartex" xmlns:cx4="http://schemas.microsoft.com/office/drawing/2016/5/10/chartex" xmlns:cx5="http://schemas.microsoft.com/office/drawing/2016/5/11/chartex" xmlns:cx6="http://schemas.microsoft.com/office/drawing/2016/5/12/chartex" xmlns:cx7="http://schemas.microsoft.com/office/drawing/2016/5/13/chartex" xmlns:cx8="http://schemas.microsoft.com/office/drawing/2016/5/14/chartex" xmlns:mc="http://schemas.openxmlformats.org/markup-compatibility/2006" xmlns:aink="http://schemas.microsoft.com/office/drawing/2016/ink" xmlns:am3d="http://schemas.microsoft.com/office/drawing/2017/model3d" xmlns:o="urn:schemas-microsoft-com:office:office" xmlns:oel="http://schemas.microsoft.com/office/2019/extlst" xmlns:r="http://schemas.openxmlformats.org/officeDocument/2006/relationships" xmlns:m="http://schemas.openxmlformats.org/officeDocument/2006/math" xmlns:v="urn:schemas-microsoft-com:vml" xmlns:wp14="http://schemas.microsoft.com/office/word/2010/wordprocessingDrawing" xmlns:wp="http://schemas.openxmlformats.org/drawingml/2006/wordprocessingDrawing" xmlns:w10="urn:schemas-microsoft-com:office:word" xmlns:w="http://schemas.openxmlformats.org/wordprocessingml/2006/main" xmlns:w14="http://schemas.microsoft.com/office/word/2010/wordml" xmlns:w15="http://schemas.microsoft.com/office/word/2012/wordml" xmlns:w16cex="http://schemas.microsoft.com/office/word/2018/wordml/cex" xmlns:w16cid="http://schemas.microsoft.com/office/word/2016/wordml/cid" xmlns:w16="http://schemas.microsoft.com/office/word/2018/wordml" xmlns:w16sdtdh="http://schemas.microsoft.com/office/word/2020/wordml/sdtdatahash" xmlns:w16se="http://schemas.microsoft.com/office/word/2015/wordml/symex" xmlns:wpg="http://schemas.microsoft.com/office/word/2010/wordprocessingGroup" xmlns:wpi="http://schemas.microsoft.com/office/word/2010/wordprocessingInk" xmlns:wne="http://schemas.microsoft.com/office/word/2006/wordml" xmlns:wps="http://schemas.microsoft.com/office/word/2010/wordprocessingShape" mc:Ignorable="w14 w15 w16se w16cid w16 w16cex w16sdtdh wp14">
+<w:numbering xmlns:wpc="http://schemas.microsoft.com/office/word/2010/wordprocessingCanvas" xmlns:cx="http://schemas.microsoft.com/office/drawing/2014/chartex" xmlns:cx1="http://schemas.microsoft.com/office/drawing/2015/9/8/chartex" xmlns:cx2="http://schemas.microsoft.com/office/drawing/2015/10/21/chartex" xmlns:cx3="http://schemas.microsoft.com/office/drawing/2016/5/9/chartex" xmlns:cx4="http://schemas.microsoft.com/office/drawing/2016/5/10/chartex" xmlns:cx5="http://schemas.microsoft.com/office/drawing/2016/5/11/chartex" xmlns:cx6="http://schemas.microsoft.com/office/drawing/2016/5/12/chartex" xmlns:cx7="http://schemas.microsoft.com/office/drawing/2016/5/13/chartex" xmlns:cx8="http://schemas.microsoft.com/office/drawing/2016/5/14/chartex" xmlns:mc="http://schemas.openxmlformats.org/markup-compatibility/2006" xmlns:aink="http://schemas.microsoft.com/office/drawing/2016/ink" xmlns:am3d="http://schemas.microsoft.com/office/drawing/2017/model3d" xmlns:o="urn:schemas-microsoft-com:office:office" xmlns:oel="http://schemas.microsoft.com/office/2019/extlst" xmlns:r="http://schemas.openxmlformats.org/officeDocument/2006/relationships" xmlns:m="http://schemas.openxmlformats.org/officeDocument/2006/math" xmlns:v="urn:schemas-microsoft-com:vml" xmlns:wp14="http://schemas.microsoft.com/office/word/2010/wordprocessingDrawing" xmlns:wp="http://schemas.openxmlformats.org/drawingml/2006/wordprocessingDrawing" xmlns:w10="urn:schemas-microsoft-com:office:word" xmlns:w="http://schemas.openxmlformats.org/wordprocessingml/2006/main" xmlns:w14="http://schemas.microsoft.com/office/word/2010/wordml" xmlns:w15="http://schemas.microsoft.com/office/word/2012/wordml" xmlns:w16cex="http://schemas.microsoft.com/office/word/2018/wordml/cex" xmlns:w16cid="http://schemas.microsoft.com/office/word/2016/wordml/cid" xmlns:w16="http://schemas.microsoft.com/office/word/2018/wordml" xmlns:w16du="http://schemas.microsoft.com/office/word/2023/wordml/word16du" xmlns:w16sdtdh="http://schemas.microsoft.com/office/word/2020/wordml/sdtdatahash" xmlns:w16se="http://schemas.microsoft.com/office/word/2015/wordml/symex" xmlns:wpg="http://schemas.microsoft.com/office/word/2010/wordprocessingGroup" xmlns:wpi="http://schemas.microsoft.com/office/word/2010/wordprocessingInk" xmlns:wne="http://schemas.microsoft.com/office/word/2006/wordml" xmlns:wps="http://schemas.microsoft.com/office/word/2010/wordprocessingShape" mc:Ignorable="w14 w15 w16se w16cid w16 w16cex w16sdtdh w16du wp14">
   <w:abstractNum w:abstractNumId="0" w15:restartNumberingAfterBreak="0">
     <w:nsid w:val="425E4F97"/>
     <w:multiLevelType w:val="hybridMultilevel"/>
@@ -1235,14 +2191,129 @@
       </w:pPr>
     </w:lvl>
   </w:abstractNum>
+  <w:abstractNum w:abstractNumId="1" w15:restartNumberingAfterBreak="0">
+    <w:nsid w:val="5F6C06CC"/>
+    <w:multiLevelType w:val="hybridMultilevel"/>
+    <w:tmpl w:val="6682ED70"/>
+    <w:lvl w:ilvl="0" w:tplc="6A162FE8">
+      <w:numFmt w:val="bullet"/>
+      <w:lvlText w:val="-"/>
+      <w:lvlJc w:val="left"/>
+      <w:pPr>
+        <w:ind w:left="720" w:hanging="360"/>
+      </w:pPr>
+      <w:rPr>
+        <w:rFonts w:ascii="Aptos" w:eastAsiaTheme="minorHAnsi" w:hAnsi="Aptos" w:cstheme="minorBidi" w:hint="default"/>
+      </w:rPr>
+    </w:lvl>
+    <w:lvl w:ilvl="1" w:tplc="20000003" w:tentative="1">
+      <w:start w:val="1"/>
+      <w:numFmt w:val="bullet"/>
+      <w:lvlText w:val="o"/>
+      <w:lvlJc w:val="left"/>
+      <w:pPr>
+        <w:ind w:left="1440" w:hanging="360"/>
+      </w:pPr>
+      <w:rPr>
+        <w:rFonts w:ascii="Courier New" w:hAnsi="Courier New" w:cs="Courier New" w:hint="default"/>
+      </w:rPr>
+    </w:lvl>
+    <w:lvl w:ilvl="2" w:tplc="20000005" w:tentative="1">
+      <w:start w:val="1"/>
+      <w:numFmt w:val="bullet"/>
+      <w:lvlText w:val=""/>
+      <w:lvlJc w:val="left"/>
+      <w:pPr>
+        <w:ind w:left="2160" w:hanging="360"/>
+      </w:pPr>
+      <w:rPr>
+        <w:rFonts w:ascii="Wingdings" w:hAnsi="Wingdings" w:hint="default"/>
+      </w:rPr>
+    </w:lvl>
+    <w:lvl w:ilvl="3" w:tplc="20000001" w:tentative="1">
+      <w:start w:val="1"/>
+      <w:numFmt w:val="bullet"/>
+      <w:lvlText w:val=""/>
+      <w:lvlJc w:val="left"/>
+      <w:pPr>
+        <w:ind w:left="2880" w:hanging="360"/>
+      </w:pPr>
+      <w:rPr>
+        <w:rFonts w:ascii="Symbol" w:hAnsi="Symbol" w:hint="default"/>
+      </w:rPr>
+    </w:lvl>
+    <w:lvl w:ilvl="4" w:tplc="20000003" w:tentative="1">
+      <w:start w:val="1"/>
+      <w:numFmt w:val="bullet"/>
+      <w:lvlText w:val="o"/>
+      <w:lvlJc w:val="left"/>
+      <w:pPr>
+        <w:ind w:left="3600" w:hanging="360"/>
+      </w:pPr>
+      <w:rPr>
+        <w:rFonts w:ascii="Courier New" w:hAnsi="Courier New" w:cs="Courier New" w:hint="default"/>
+      </w:rPr>
+    </w:lvl>
+    <w:lvl w:ilvl="5" w:tplc="20000005" w:tentative="1">
+      <w:start w:val="1"/>
+      <w:numFmt w:val="bullet"/>
+      <w:lvlText w:val=""/>
+      <w:lvlJc w:val="left"/>
+      <w:pPr>
+        <w:ind w:left="4320" w:hanging="360"/>
+      </w:pPr>
+      <w:rPr>
+        <w:rFonts w:ascii="Wingdings" w:hAnsi="Wingdings" w:hint="default"/>
+      </w:rPr>
+    </w:lvl>
+    <w:lvl w:ilvl="6" w:tplc="20000001" w:tentative="1">
+      <w:start w:val="1"/>
+      <w:numFmt w:val="bullet"/>
+      <w:lvlText w:val=""/>
+      <w:lvlJc w:val="left"/>
+      <w:pPr>
+        <w:ind w:left="5040" w:hanging="360"/>
+      </w:pPr>
+      <w:rPr>
+        <w:rFonts w:ascii="Symbol" w:hAnsi="Symbol" w:hint="default"/>
+      </w:rPr>
+    </w:lvl>
+    <w:lvl w:ilvl="7" w:tplc="20000003" w:tentative="1">
+      <w:start w:val="1"/>
+      <w:numFmt w:val="bullet"/>
+      <w:lvlText w:val="o"/>
+      <w:lvlJc w:val="left"/>
+      <w:pPr>
+        <w:ind w:left="5760" w:hanging="360"/>
+      </w:pPr>
+      <w:rPr>
+        <w:rFonts w:ascii="Courier New" w:hAnsi="Courier New" w:cs="Courier New" w:hint="default"/>
+      </w:rPr>
+    </w:lvl>
+    <w:lvl w:ilvl="8" w:tplc="20000005" w:tentative="1">
+      <w:start w:val="1"/>
+      <w:numFmt w:val="bullet"/>
+      <w:lvlText w:val=""/>
+      <w:lvlJc w:val="left"/>
+      <w:pPr>
+        <w:ind w:left="6480" w:hanging="360"/>
+      </w:pPr>
+      <w:rPr>
+        <w:rFonts w:ascii="Wingdings" w:hAnsi="Wingdings" w:hint="default"/>
+      </w:rPr>
+    </w:lvl>
+  </w:abstractNum>
   <w:num w:numId="1" w16cid:durableId="1437795004">
     <w:abstractNumId w:val="0"/>
+  </w:num>
+  <w:num w:numId="2" w16cid:durableId="1229998776">
+    <w:abstractNumId w:val="1"/>
   </w:num>
 </w:numbering>
 </file>
 
 <file path=word/styles.xml><?xml version="1.0" encoding="utf-8"?>
-<w:styles xmlns:mc="http://schemas.openxmlformats.org/markup-compatibility/2006" xmlns:r="http://schemas.openxmlformats.org/officeDocument/2006/relationships" xmlns:w="http://schemas.openxmlformats.org/wordprocessingml/2006/main" xmlns:w14="http://schemas.microsoft.com/office/word/2010/wordml" xmlns:w15="http://schemas.microsoft.com/office/word/2012/wordml" xmlns:w16cex="http://schemas.microsoft.com/office/word/2018/wordml/cex" xmlns:w16cid="http://schemas.microsoft.com/office/word/2016/wordml/cid" xmlns:w16="http://schemas.microsoft.com/office/word/2018/wordml" xmlns:w16sdtdh="http://schemas.microsoft.com/office/word/2020/wordml/sdtdatahash" xmlns:w16se="http://schemas.microsoft.com/office/word/2015/wordml/symex" mc:Ignorable="w14 w15 w16se w16cid w16 w16cex w16sdtdh">
+<w:styles xmlns:mc="http://schemas.openxmlformats.org/markup-compatibility/2006" xmlns:r="http://schemas.openxmlformats.org/officeDocument/2006/relationships" xmlns:w="http://schemas.openxmlformats.org/wordprocessingml/2006/main" xmlns:w14="http://schemas.microsoft.com/office/word/2010/wordml" xmlns:w15="http://schemas.microsoft.com/office/word/2012/wordml" xmlns:w16cex="http://schemas.microsoft.com/office/word/2018/wordml/cex" xmlns:w16cid="http://schemas.microsoft.com/office/word/2016/wordml/cid" xmlns:w16="http://schemas.microsoft.com/office/word/2018/wordml" xmlns:w16du="http://schemas.microsoft.com/office/word/2023/wordml/word16du" xmlns:w16sdtdh="http://schemas.microsoft.com/office/word/2020/wordml/sdtdatahash" xmlns:w16se="http://schemas.microsoft.com/office/word/2015/wordml/symex" mc:Ignorable="w14 w15 w16se w16cid w16 w16cex w16sdtdh w16du">
   <w:docDefaults>
     <w:rPrDefault>
       <w:rPr>

</xml_diff>